<commit_message>
Draft Template, fix the docx language
</commit_message>
<xml_diff>
--- a/opentbs/temp.docx
+++ b/opentbs/temp.docx
@@ -30,7 +30,23 @@
           <w:sz w:val="48"/>
           <w:szCs w:val="48"/>
         </w:rPr>
-        <w:t>Service: [onshow.apiname]</w:t>
+        <w:t>Service: [</w:t>
+      </w:r>
+      <w:proofErr w:type="spellStart"/>
+      <w:r>
+        <w:rPr>
+          <w:sz w:val="48"/>
+          <w:szCs w:val="48"/>
+        </w:rPr>
+        <w:t>onshow.apiname</w:t>
+      </w:r>
+      <w:proofErr w:type="spellEnd"/>
+      <w:r>
+        <w:rPr>
+          <w:sz w:val="48"/>
+          <w:szCs w:val="48"/>
+        </w:rPr>
+        <w:t>]</w:t>
       </w:r>
     </w:p>
     <w:p>
@@ -205,7 +221,15 @@
               <w:ind w:left="0"/>
             </w:pPr>
             <w:r>
-              <w:t>[onshow.apiname]</w:t>
+              <w:t>[</w:t>
+            </w:r>
+            <w:proofErr w:type="spellStart"/>
+            <w:r>
+              <w:t>onshow.apiname</w:t>
+            </w:r>
+            <w:proofErr w:type="spellEnd"/>
+            <w:r>
+              <w:t>]</w:t>
             </w:r>
           </w:p>
         </w:tc>
@@ -220,7 +244,15 @@
               <w:cnfStyle w:val="000000100000" w:firstRow="0" w:lastRow="0" w:firstColumn="0" w:lastColumn="0" w:oddVBand="0" w:evenVBand="0" w:oddHBand="1" w:evenHBand="0" w:firstRowFirstColumn="0" w:firstRowLastColumn="0" w:lastRowFirstColumn="0" w:lastRowLastColumn="0"/>
             </w:pPr>
             <w:r>
-              <w:t>[onshow.version]</w:t>
+              <w:t>[</w:t>
+            </w:r>
+            <w:proofErr w:type="spellStart"/>
+            <w:r>
+              <w:t>onshow.version</w:t>
+            </w:r>
+            <w:proofErr w:type="spellEnd"/>
+            <w:r>
+              <w:t>]</w:t>
             </w:r>
           </w:p>
         </w:tc>
@@ -235,7 +267,15 @@
               <w:cnfStyle w:val="000000100000" w:firstRow="0" w:lastRow="0" w:firstColumn="0" w:lastColumn="0" w:oddVBand="0" w:evenVBand="0" w:oddHBand="1" w:evenHBand="0" w:firstRowFirstColumn="0" w:firstRowLastColumn="0" w:lastRowFirstColumn="0" w:lastRowLastColumn="0"/>
             </w:pPr>
             <w:r>
-              <w:t>[onshow.status]</w:t>
+              <w:t>[</w:t>
+            </w:r>
+            <w:proofErr w:type="spellStart"/>
+            <w:r>
+              <w:t>onshow.status</w:t>
+            </w:r>
+            <w:proofErr w:type="spellEnd"/>
+            <w:r>
+              <w:t>]</w:t>
             </w:r>
           </w:p>
         </w:tc>
@@ -349,7 +389,20 @@
               <w:ind w:left="0"/>
             </w:pPr>
             <w:r>
-              <w:t>[a.opname]</w:t>
+              <w:t>[</w:t>
+            </w:r>
+            <w:proofErr w:type="spellStart"/>
+            <w:proofErr w:type="gramStart"/>
+            <w:r>
+              <w:t>a</w:t>
+            </w:r>
+            <w:proofErr w:type="gramEnd"/>
+            <w:r>
+              <w:t>.opname</w:t>
+            </w:r>
+            <w:proofErr w:type="spellEnd"/>
+            <w:r>
+              <w:t>]</w:t>
             </w:r>
           </w:p>
           <w:p>
@@ -358,7 +411,28 @@
               <w:ind w:left="0"/>
             </w:pPr>
             <w:r>
-              <w:t>[a.opname;ope=mergecell]</w:t>
+              <w:t>[</w:t>
+            </w:r>
+            <w:proofErr w:type="spellStart"/>
+            <w:proofErr w:type="gramStart"/>
+            <w:r>
+              <w:t>a</w:t>
+            </w:r>
+            <w:proofErr w:type="gramEnd"/>
+            <w:r>
+              <w:t>.opname;ope</w:t>
+            </w:r>
+            <w:proofErr w:type="spellEnd"/>
+            <w:r>
+              <w:t>=</w:t>
+            </w:r>
+            <w:proofErr w:type="spellStart"/>
+            <w:r>
+              <w:t>mergecell</w:t>
+            </w:r>
+            <w:proofErr w:type="spellEnd"/>
+            <w:r>
+              <w:t>]</w:t>
             </w:r>
           </w:p>
         </w:tc>
@@ -373,7 +447,28 @@
               <w:cnfStyle w:val="000000100000" w:firstRow="0" w:lastRow="0" w:firstColumn="0" w:lastColumn="0" w:oddVBand="0" w:evenVBand="0" w:oddHBand="1" w:evenHBand="0" w:firstRowFirstColumn="0" w:firstRowLastColumn="0" w:lastRowFirstColumn="0" w:lastRowLastColumn="0"/>
             </w:pPr>
             <w:r>
-              <w:t>[a.url;block=tbs:row]</w:t>
+              <w:t>[</w:t>
+            </w:r>
+            <w:proofErr w:type="spellStart"/>
+            <w:proofErr w:type="gramStart"/>
+            <w:r>
+              <w:t>a</w:t>
+            </w:r>
+            <w:proofErr w:type="gramEnd"/>
+            <w:r>
+              <w:t>.url;block</w:t>
+            </w:r>
+            <w:proofErr w:type="spellEnd"/>
+            <w:r>
+              <w:t>=</w:t>
+            </w:r>
+            <w:proofErr w:type="spellStart"/>
+            <w:r>
+              <w:t>tbs:row</w:t>
+            </w:r>
+            <w:proofErr w:type="spellEnd"/>
+            <w:r>
+              <w:t>]</w:t>
             </w:r>
           </w:p>
         </w:tc>
@@ -388,7 +483,15 @@
               <w:cnfStyle w:val="000000100000" w:firstRow="0" w:lastRow="0" w:firstColumn="0" w:lastColumn="0" w:oddVBand="0" w:evenVBand="0" w:oddHBand="1" w:evenHBand="0" w:firstRowFirstColumn="0" w:firstRowLastColumn="0" w:lastRowFirstColumn="0" w:lastRowLastColumn="0"/>
             </w:pPr>
             <w:r>
-              <w:t>[a.verb]</w:t>
+              <w:t>[</w:t>
+            </w:r>
+            <w:proofErr w:type="spellStart"/>
+            <w:r>
+              <w:t>a.verb</w:t>
+            </w:r>
+            <w:proofErr w:type="spellEnd"/>
+            <w:r>
+              <w:t>]</w:t>
             </w:r>
           </w:p>
         </w:tc>
@@ -403,7 +506,15 @@
               <w:cnfStyle w:val="000000100000" w:firstRow="0" w:lastRow="0" w:firstColumn="0" w:lastColumn="0" w:oddVBand="0" w:evenVBand="0" w:oddHBand="1" w:evenHBand="0" w:firstRowFirstColumn="0" w:firstRowLastColumn="0" w:lastRowFirstColumn="0" w:lastRowLastColumn="0"/>
             </w:pPr>
             <w:r>
-              <w:t>[a.type]</w:t>
+              <w:t>[</w:t>
+            </w:r>
+            <w:proofErr w:type="spellStart"/>
+            <w:r>
+              <w:t>a.type</w:t>
+            </w:r>
+            <w:proofErr w:type="spellEnd"/>
+            <w:r>
+              <w:t>]</w:t>
             </w:r>
           </w:p>
         </w:tc>
@@ -455,7 +566,39 @@
           <w:rStyle w:val="Strong"/>
           <w:b w:val="0"/>
         </w:rPr>
-        <w:t>[op.:ops1/1]</w:t>
+        <w:t>[</w:t>
+      </w:r>
+      <w:proofErr w:type="gramStart"/>
+      <w:r>
+        <w:rPr>
+          <w:rStyle w:val="Strong"/>
+          <w:b w:val="0"/>
+        </w:rPr>
+        <w:t>op</w:t>
+      </w:r>
+      <w:proofErr w:type="gramEnd"/>
+      <w:r>
+        <w:rPr>
+          <w:rStyle w:val="Strong"/>
+          <w:b w:val="0"/>
+        </w:rPr>
+        <w:t>.:o</w:t>
+      </w:r>
+      <w:proofErr w:type="gramStart"/>
+      <w:r>
+        <w:rPr>
+          <w:rStyle w:val="Strong"/>
+          <w:b w:val="0"/>
+        </w:rPr>
+        <w:t>ps1</w:t>
+      </w:r>
+      <w:proofErr w:type="gramEnd"/>
+      <w:r>
+        <w:rPr>
+          <w:rStyle w:val="Strong"/>
+          <w:b w:val="0"/>
+        </w:rPr>
+        <w:t>/1]</w:t>
       </w:r>
     </w:p>
     <w:p>
@@ -482,7 +625,23 @@
         <w:ind w:left="720" w:firstLine="720"/>
       </w:pPr>
       <w:r>
-        <w:t>[op.:ops1/2</w:t>
+        <w:t>[</w:t>
+      </w:r>
+      <w:proofErr w:type="gramStart"/>
+      <w:r>
+        <w:t>op</w:t>
+      </w:r>
+      <w:proofErr w:type="gramEnd"/>
+      <w:r>
+        <w:t>.:o</w:t>
+      </w:r>
+      <w:proofErr w:type="gramStart"/>
+      <w:r>
+        <w:t>ps1</w:t>
+      </w:r>
+      <w:proofErr w:type="gramEnd"/>
+      <w:r>
+        <w:t>/2</w:t>
       </w:r>
       <w:r>
         <w:t>]</w:t>
@@ -514,7 +673,23 @@
         <w:ind w:left="720" w:firstLine="720"/>
       </w:pPr>
       <w:r>
-        <w:t>[op.:ops1/3</w:t>
+        <w:t>[</w:t>
+      </w:r>
+      <w:proofErr w:type="gramStart"/>
+      <w:r>
+        <w:t>op</w:t>
+      </w:r>
+      <w:proofErr w:type="gramEnd"/>
+      <w:r>
+        <w:t>.:o</w:t>
+      </w:r>
+      <w:proofErr w:type="gramStart"/>
+      <w:r>
+        <w:t>ps1</w:t>
+      </w:r>
+      <w:proofErr w:type="gramEnd"/>
+      <w:r>
+        <w:t>/3</w:t>
       </w:r>
       <w:r>
         <w:t>]</w:t>
@@ -585,8 +760,13 @@
             <w:pPr>
               <w:cnfStyle w:val="100000000000" w:firstRow="1" w:lastRow="0" w:firstColumn="0" w:lastColumn="0" w:oddVBand="0" w:evenVBand="0" w:oddHBand="0" w:evenHBand="0" w:firstRowFirstColumn="0" w:firstRowLastColumn="0" w:lastRowFirstColumn="0" w:lastRowLastColumn="0"/>
             </w:pPr>
-            <w:r>
-              <w:t>OAuth Scope Value</w:t>
+            <w:proofErr w:type="spellStart"/>
+            <w:r>
+              <w:t>OAuth</w:t>
+            </w:r>
+            <w:proofErr w:type="spellEnd"/>
+            <w:r>
+              <w:t xml:space="preserve"> Scope Value</w:t>
             </w:r>
           </w:p>
         </w:tc>
@@ -615,7 +795,23 @@
           </w:tcPr>
           <w:p>
             <w:r>
-              <w:t>[op.:ops1/4.auth]</w:t>
+              <w:t>[</w:t>
+            </w:r>
+            <w:proofErr w:type="gramStart"/>
+            <w:r>
+              <w:t>op</w:t>
+            </w:r>
+            <w:proofErr w:type="gramEnd"/>
+            <w:r>
+              <w:t>.:o</w:t>
+            </w:r>
+            <w:proofErr w:type="gramStart"/>
+            <w:r>
+              <w:t>ps1</w:t>
+            </w:r>
+            <w:proofErr w:type="gramEnd"/>
+            <w:r>
+              <w:t>/4.auth]</w:t>
             </w:r>
           </w:p>
         </w:tc>
@@ -628,7 +824,23 @@
               <w:cnfStyle w:val="000000100000" w:firstRow="0" w:lastRow="0" w:firstColumn="0" w:lastColumn="0" w:oddVBand="0" w:evenVBand="0" w:oddHBand="1" w:evenHBand="0" w:firstRowFirstColumn="0" w:firstRowLastColumn="0" w:lastRowFirstColumn="0" w:lastRowLastColumn="0"/>
             </w:pPr>
             <w:r>
-              <w:t>[op.:ops1/4.reqi]</w:t>
+              <w:t>[</w:t>
+            </w:r>
+            <w:proofErr w:type="gramStart"/>
+            <w:r>
+              <w:t>op</w:t>
+            </w:r>
+            <w:proofErr w:type="gramEnd"/>
+            <w:r>
+              <w:t>.:o</w:t>
+            </w:r>
+            <w:proofErr w:type="gramStart"/>
+            <w:r>
+              <w:t>ps1</w:t>
+            </w:r>
+            <w:proofErr w:type="gramEnd"/>
+            <w:r>
+              <w:t>/4.reqi]</w:t>
             </w:r>
           </w:p>
         </w:tc>
@@ -641,7 +853,23 @@
               <w:cnfStyle w:val="000000100000" w:firstRow="0" w:lastRow="0" w:firstColumn="0" w:lastColumn="0" w:oddVBand="0" w:evenVBand="0" w:oddHBand="1" w:evenHBand="0" w:firstRowFirstColumn="0" w:firstRowLastColumn="0" w:lastRowFirstColumn="0" w:lastRowLastColumn="0"/>
             </w:pPr>
             <w:r>
-              <w:t>[op.:ops1/4.scope]</w:t>
+              <w:t>[</w:t>
+            </w:r>
+            <w:proofErr w:type="gramStart"/>
+            <w:r>
+              <w:t>op</w:t>
+            </w:r>
+            <w:proofErr w:type="gramEnd"/>
+            <w:r>
+              <w:t>.:o</w:t>
+            </w:r>
+            <w:proofErr w:type="gramStart"/>
+            <w:r>
+              <w:t>ps1</w:t>
+            </w:r>
+            <w:proofErr w:type="gramEnd"/>
+            <w:r>
+              <w:t>/4.scope]</w:t>
             </w:r>
           </w:p>
         </w:tc>
@@ -654,7 +882,23 @@
               <w:cnfStyle w:val="000000100000" w:firstRow="0" w:lastRow="0" w:firstColumn="0" w:lastColumn="0" w:oddVBand="0" w:evenVBand="0" w:oddHBand="1" w:evenHBand="0" w:firstRowFirstColumn="0" w:firstRowLastColumn="0" w:lastRowFirstColumn="0" w:lastRowLastColumn="0"/>
             </w:pPr>
             <w:r>
-              <w:t>[op.:ops1/4.dsc]</w:t>
+              <w:t>[</w:t>
+            </w:r>
+            <w:proofErr w:type="gramStart"/>
+            <w:r>
+              <w:t>op</w:t>
+            </w:r>
+            <w:proofErr w:type="gramEnd"/>
+            <w:r>
+              <w:t>.:o</w:t>
+            </w:r>
+            <w:proofErr w:type="gramStart"/>
+            <w:r>
+              <w:t>ps1</w:t>
+            </w:r>
+            <w:proofErr w:type="gramEnd"/>
+            <w:r>
+              <w:t>/4.dsc]</w:t>
             </w:r>
           </w:p>
         </w:tc>
@@ -740,7 +984,23 @@
               <w:cnfStyle w:val="000000100000" w:firstRow="0" w:lastRow="0" w:firstColumn="0" w:lastColumn="0" w:oddVBand="0" w:evenVBand="0" w:oddHBand="1" w:evenHBand="0" w:firstRowFirstColumn="0" w:firstRowLastColumn="0" w:lastRowFirstColumn="0" w:lastRowLastColumn="0"/>
             </w:pPr>
             <w:r>
-              <w:t>[op.:ops1/5.request</w:t>
+              <w:t>[</w:t>
+            </w:r>
+            <w:proofErr w:type="gramStart"/>
+            <w:r>
+              <w:t>op</w:t>
+            </w:r>
+            <w:proofErr w:type="gramEnd"/>
+            <w:r>
+              <w:t>.:o</w:t>
+            </w:r>
+            <w:proofErr w:type="gramStart"/>
+            <w:r>
+              <w:t>ps1</w:t>
+            </w:r>
+            <w:proofErr w:type="gramEnd"/>
+            <w:r>
+              <w:t>/5.request</w:t>
             </w:r>
             <w:r>
               <w:t>]</w:t>
@@ -772,7 +1032,23 @@
               <w:cnfStyle w:val="000000010000" w:firstRow="0" w:lastRow="0" w:firstColumn="0" w:lastColumn="0" w:oddVBand="0" w:evenVBand="0" w:oddHBand="0" w:evenHBand="1" w:firstRowFirstColumn="0" w:firstRowLastColumn="0" w:lastRowFirstColumn="0" w:lastRowLastColumn="0"/>
             </w:pPr>
             <w:r>
-              <w:t>[op.:ops1/5.response]</w:t>
+              <w:t>[</w:t>
+            </w:r>
+            <w:proofErr w:type="gramStart"/>
+            <w:r>
+              <w:t>op</w:t>
+            </w:r>
+            <w:proofErr w:type="gramEnd"/>
+            <w:r>
+              <w:t>.:o</w:t>
+            </w:r>
+            <w:proofErr w:type="gramStart"/>
+            <w:r>
+              <w:t>ps1</w:t>
+            </w:r>
+            <w:proofErr w:type="gramEnd"/>
+            <w:r>
+              <w:t>/5.response]</w:t>
             </w:r>
           </w:p>
         </w:tc>
@@ -911,12 +1187,40 @@
               <w:rPr>
                 <w:b w:val="0"/>
               </w:rPr>
-              <w:t>[op.:ops1/6.sec1.param1.param</w:t>
-            </w:r>
+              <w:t>[</w:t>
+            </w:r>
+            <w:proofErr w:type="gramStart"/>
             <w:r>
               <w:rPr>
                 <w:b w:val="0"/>
               </w:rPr>
+              <w:t>op</w:t>
+            </w:r>
+            <w:proofErr w:type="gramEnd"/>
+            <w:r>
+              <w:rPr>
+                <w:b w:val="0"/>
+              </w:rPr>
+              <w:t>.:o</w:t>
+            </w:r>
+            <w:proofErr w:type="gramStart"/>
+            <w:r>
+              <w:rPr>
+                <w:b w:val="0"/>
+              </w:rPr>
+              <w:t>ps1</w:t>
+            </w:r>
+            <w:proofErr w:type="gramEnd"/>
+            <w:r>
+              <w:rPr>
+                <w:b w:val="0"/>
+              </w:rPr>
+              <w:t>/6.sec1.param1.param</w:t>
+            </w:r>
+            <w:r>
+              <w:rPr>
+                <w:b w:val="0"/>
+              </w:rPr>
               <w:t>]</w:t>
             </w:r>
           </w:p>
@@ -930,7 +1234,23 @@
               <w:cnfStyle w:val="000000100000" w:firstRow="0" w:lastRow="0" w:firstColumn="0" w:lastColumn="0" w:oddVBand="0" w:evenVBand="0" w:oddHBand="1" w:evenHBand="0" w:firstRowFirstColumn="0" w:firstRowLastColumn="0" w:lastRowFirstColumn="0" w:lastRowLastColumn="0"/>
             </w:pPr>
             <w:r>
-              <w:t>[op.:ops1/6.sec1.</w:t>
+              <w:t>[</w:t>
+            </w:r>
+            <w:proofErr w:type="gramStart"/>
+            <w:r>
+              <w:t>op</w:t>
+            </w:r>
+            <w:proofErr w:type="gramEnd"/>
+            <w:r>
+              <w:t>.:o</w:t>
+            </w:r>
+            <w:proofErr w:type="gramStart"/>
+            <w:r>
+              <w:t>ps1</w:t>
+            </w:r>
+            <w:proofErr w:type="gramEnd"/>
+            <w:r>
+              <w:t>/6.sec1.</w:t>
             </w:r>
             <w:r>
               <w:t>param1.type</w:t>
@@ -949,7 +1269,23 @@
               <w:cnfStyle w:val="000000100000" w:firstRow="0" w:lastRow="0" w:firstColumn="0" w:lastColumn="0" w:oddVBand="0" w:evenVBand="0" w:oddHBand="1" w:evenHBand="0" w:firstRowFirstColumn="0" w:firstRowLastColumn="0" w:lastRowFirstColumn="0" w:lastRowLastColumn="0"/>
             </w:pPr>
             <w:r>
-              <w:t>[op.:ops1/6.sec1.</w:t>
+              <w:t>[</w:t>
+            </w:r>
+            <w:proofErr w:type="gramStart"/>
+            <w:r>
+              <w:t>op</w:t>
+            </w:r>
+            <w:proofErr w:type="gramEnd"/>
+            <w:r>
+              <w:t>.:o</w:t>
+            </w:r>
+            <w:proofErr w:type="gramStart"/>
+            <w:r>
+              <w:t>ps1</w:t>
+            </w:r>
+            <w:proofErr w:type="gramEnd"/>
+            <w:r>
+              <w:t>/6.sec1.</w:t>
             </w:r>
             <w:r>
               <w:t>param1.required</w:t>
@@ -968,7 +1304,23 @@
               <w:cnfStyle w:val="000000100000" w:firstRow="0" w:lastRow="0" w:firstColumn="0" w:lastColumn="0" w:oddVBand="0" w:evenVBand="0" w:oddHBand="1" w:evenHBand="0" w:firstRowFirstColumn="0" w:firstRowLastColumn="0" w:lastRowFirstColumn="0" w:lastRowLastColumn="0"/>
             </w:pPr>
             <w:r>
-              <w:t>[op.:ops1/6.sec1.</w:t>
+              <w:t>[</w:t>
+            </w:r>
+            <w:proofErr w:type="gramStart"/>
+            <w:r>
+              <w:t>op</w:t>
+            </w:r>
+            <w:proofErr w:type="gramEnd"/>
+            <w:r>
+              <w:t>.:o</w:t>
+            </w:r>
+            <w:proofErr w:type="gramStart"/>
+            <w:r>
+              <w:t>ps1</w:t>
+            </w:r>
+            <w:proofErr w:type="gramEnd"/>
+            <w:r>
+              <w:t>/6.sec1.</w:t>
             </w:r>
             <w:r>
               <w:t>param1.desc</w:t>
@@ -987,7 +1339,23 @@
               <w:cnfStyle w:val="000000100000" w:firstRow="0" w:lastRow="0" w:firstColumn="0" w:lastColumn="0" w:oddVBand="0" w:evenVBand="0" w:oddHBand="1" w:evenHBand="0" w:firstRowFirstColumn="0" w:firstRowLastColumn="0" w:lastRowFirstColumn="0" w:lastRowLastColumn="0"/>
             </w:pPr>
             <w:r>
-              <w:t>[op.:ops1/6.sec1.</w:t>
+              <w:t>[</w:t>
+            </w:r>
+            <w:proofErr w:type="gramStart"/>
+            <w:r>
+              <w:t>op</w:t>
+            </w:r>
+            <w:proofErr w:type="gramEnd"/>
+            <w:r>
+              <w:t>.:o</w:t>
+            </w:r>
+            <w:proofErr w:type="gramStart"/>
+            <w:r>
+              <w:t>ps1</w:t>
+            </w:r>
+            <w:proofErr w:type="gramEnd"/>
+            <w:r>
+              <w:t>/6.sec1.</w:t>
             </w:r>
             <w:r>
               <w:t>param1.location</w:t>
@@ -1015,7 +1383,21 @@
         <w:rPr>
           <w:rStyle w:val="IntenseEmphasis"/>
         </w:rPr>
-        <w:t>Structure of PrivacyRequest Object</w:t>
+        <w:t xml:space="preserve">Structure of </w:t>
+      </w:r>
+      <w:proofErr w:type="spellStart"/>
+      <w:r>
+        <w:rPr>
+          <w:rStyle w:val="IntenseEmphasis"/>
+        </w:rPr>
+        <w:t>PrivacyRequest</w:t>
+      </w:r>
+      <w:proofErr w:type="spellEnd"/>
+      <w:r>
+        <w:rPr>
+          <w:rStyle w:val="IntenseEmphasis"/>
+        </w:rPr>
+        <w:t xml:space="preserve"> Object</w:t>
       </w:r>
       <w:r>
         <w:rPr>
@@ -1054,7 +1436,25 @@
           <w:sz w:val="32"/>
           <w:szCs w:val="32"/>
         </w:rPr>
-        <w:t>op.:ops1/6.sec2.name]</w:t>
+        <w:t>op.:o</w:t>
+      </w:r>
+      <w:proofErr w:type="gramStart"/>
+      <w:r>
+        <w:rPr>
+          <w:b/>
+          <w:sz w:val="32"/>
+          <w:szCs w:val="32"/>
+        </w:rPr>
+        <w:t>ps1</w:t>
+      </w:r>
+      <w:proofErr w:type="gramEnd"/>
+      <w:r>
+        <w:rPr>
+          <w:b/>
+          <w:sz w:val="32"/>
+          <w:szCs w:val="32"/>
+        </w:rPr>
+        <w:t>/6.sec2.name]</w:t>
       </w:r>
     </w:p>
     <w:tbl>
@@ -1154,12 +1554,40 @@
               <w:rPr>
                 <w:b w:val="0"/>
               </w:rPr>
-              <w:t>[op.:ops1/6.sec2</w:t>
-            </w:r>
+              <w:t>[</w:t>
+            </w:r>
+            <w:proofErr w:type="gramStart"/>
             <w:r>
               <w:rPr>
                 <w:b w:val="0"/>
               </w:rPr>
+              <w:t>op</w:t>
+            </w:r>
+            <w:proofErr w:type="gramEnd"/>
+            <w:r>
+              <w:rPr>
+                <w:b w:val="0"/>
+              </w:rPr>
+              <w:t>.:o</w:t>
+            </w:r>
+            <w:proofErr w:type="gramStart"/>
+            <w:r>
+              <w:rPr>
+                <w:b w:val="0"/>
+              </w:rPr>
+              <w:t>ps1</w:t>
+            </w:r>
+            <w:proofErr w:type="gramEnd"/>
+            <w:r>
+              <w:rPr>
+                <w:b w:val="0"/>
+              </w:rPr>
+              <w:t>/6.sec2</w:t>
+            </w:r>
+            <w:r>
+              <w:rPr>
+                <w:b w:val="0"/>
+              </w:rPr>
               <w:t>.param1.param</w:t>
             </w:r>
             <w:r>
@@ -1179,7 +1607,23 @@
               <w:cnfStyle w:val="000000100000" w:firstRow="0" w:lastRow="0" w:firstColumn="0" w:lastColumn="0" w:oddVBand="0" w:evenVBand="0" w:oddHBand="1" w:evenHBand="0" w:firstRowFirstColumn="0" w:firstRowLastColumn="0" w:lastRowFirstColumn="0" w:lastRowLastColumn="0"/>
             </w:pPr>
             <w:r>
-              <w:t>[op.:ops1/6.sec2</w:t>
+              <w:t>[</w:t>
+            </w:r>
+            <w:proofErr w:type="gramStart"/>
+            <w:r>
+              <w:t>op</w:t>
+            </w:r>
+            <w:proofErr w:type="gramEnd"/>
+            <w:r>
+              <w:t>.:o</w:t>
+            </w:r>
+            <w:proofErr w:type="gramStart"/>
+            <w:r>
+              <w:t>ps1</w:t>
+            </w:r>
+            <w:proofErr w:type="gramEnd"/>
+            <w:r>
+              <w:t>/6.sec2</w:t>
             </w:r>
             <w:r>
               <w:t>.</w:t>
@@ -1201,7 +1645,23 @@
               <w:cnfStyle w:val="000000100000" w:firstRow="0" w:lastRow="0" w:firstColumn="0" w:lastColumn="0" w:oddVBand="0" w:evenVBand="0" w:oddHBand="1" w:evenHBand="0" w:firstRowFirstColumn="0" w:firstRowLastColumn="0" w:lastRowFirstColumn="0" w:lastRowLastColumn="0"/>
             </w:pPr>
             <w:r>
-              <w:t>[op.:ops1/6.sec2</w:t>
+              <w:t>[</w:t>
+            </w:r>
+            <w:proofErr w:type="gramStart"/>
+            <w:r>
+              <w:t>op</w:t>
+            </w:r>
+            <w:proofErr w:type="gramEnd"/>
+            <w:r>
+              <w:t>.:o</w:t>
+            </w:r>
+            <w:proofErr w:type="gramStart"/>
+            <w:r>
+              <w:t>ps1</w:t>
+            </w:r>
+            <w:proofErr w:type="gramEnd"/>
+            <w:r>
+              <w:t>/6.sec2</w:t>
             </w:r>
             <w:r>
               <w:t>.</w:t>
@@ -1223,7 +1683,23 @@
               <w:cnfStyle w:val="000000100000" w:firstRow="0" w:lastRow="0" w:firstColumn="0" w:lastColumn="0" w:oddVBand="0" w:evenVBand="0" w:oddHBand="1" w:evenHBand="0" w:firstRowFirstColumn="0" w:firstRowLastColumn="0" w:lastRowFirstColumn="0" w:lastRowLastColumn="0"/>
             </w:pPr>
             <w:r>
-              <w:t>[op.:ops1/6.sec2</w:t>
+              <w:t>[</w:t>
+            </w:r>
+            <w:proofErr w:type="gramStart"/>
+            <w:r>
+              <w:t>op</w:t>
+            </w:r>
+            <w:proofErr w:type="gramEnd"/>
+            <w:r>
+              <w:t>.:o</w:t>
+            </w:r>
+            <w:proofErr w:type="gramStart"/>
+            <w:r>
+              <w:t>ps1</w:t>
+            </w:r>
+            <w:proofErr w:type="gramEnd"/>
+            <w:r>
+              <w:t>/6.sec2</w:t>
             </w:r>
             <w:r>
               <w:t>.</w:t>
@@ -1245,7 +1721,23 @@
               <w:cnfStyle w:val="000000100000" w:firstRow="0" w:lastRow="0" w:firstColumn="0" w:lastColumn="0" w:oddVBand="0" w:evenVBand="0" w:oddHBand="1" w:evenHBand="0" w:firstRowFirstColumn="0" w:firstRowLastColumn="0" w:lastRowFirstColumn="0" w:lastRowLastColumn="0"/>
             </w:pPr>
             <w:r>
-              <w:t>[op.:ops1/6.sec2</w:t>
+              <w:t>[</w:t>
+            </w:r>
+            <w:proofErr w:type="gramStart"/>
+            <w:r>
+              <w:t>op</w:t>
+            </w:r>
+            <w:proofErr w:type="gramEnd"/>
+            <w:r>
+              <w:t>.:o</w:t>
+            </w:r>
+            <w:proofErr w:type="gramStart"/>
+            <w:r>
+              <w:t>ps1</w:t>
+            </w:r>
+            <w:proofErr w:type="gramEnd"/>
+            <w:r>
+              <w:t>/6.sec2</w:t>
             </w:r>
             <w:r>
               <w:t>.</w:t>
@@ -1338,12 +1830,40 @@
               <w:rPr>
                 <w:b w:val="0"/>
               </w:rPr>
-              <w:t>[op.:ops1/6.sec3.count1.type</w:t>
-            </w:r>
+              <w:t>[</w:t>
+            </w:r>
+            <w:proofErr w:type="gramStart"/>
             <w:r>
               <w:rPr>
                 <w:b w:val="0"/>
               </w:rPr>
+              <w:t>op</w:t>
+            </w:r>
+            <w:proofErr w:type="gramEnd"/>
+            <w:r>
+              <w:rPr>
+                <w:b w:val="0"/>
+              </w:rPr>
+              <w:t>.:o</w:t>
+            </w:r>
+            <w:proofErr w:type="gramStart"/>
+            <w:r>
+              <w:rPr>
+                <w:b w:val="0"/>
+              </w:rPr>
+              <w:t>ps1</w:t>
+            </w:r>
+            <w:proofErr w:type="gramEnd"/>
+            <w:r>
+              <w:rPr>
+                <w:b w:val="0"/>
+              </w:rPr>
+              <w:t>/6.sec3.count1.type</w:t>
+            </w:r>
+            <w:r>
+              <w:rPr>
+                <w:b w:val="0"/>
+              </w:rPr>
               <w:t>]</w:t>
             </w:r>
           </w:p>
@@ -1360,7 +1880,35 @@
               <w:rPr>
                 <w:b/>
               </w:rPr>
-              <w:t>[op.:ops1/6.sec3.count1.example</w:t>
+              <w:t>[</w:t>
+            </w:r>
+            <w:proofErr w:type="gramStart"/>
+            <w:r>
+              <w:rPr>
+                <w:b/>
+              </w:rPr>
+              <w:t>op</w:t>
+            </w:r>
+            <w:proofErr w:type="gramEnd"/>
+            <w:r>
+              <w:rPr>
+                <w:b/>
+              </w:rPr>
+              <w:t>.:o</w:t>
+            </w:r>
+            <w:proofErr w:type="gramStart"/>
+            <w:r>
+              <w:rPr>
+                <w:b/>
+              </w:rPr>
+              <w:t>ps1</w:t>
+            </w:r>
+            <w:proofErr w:type="gramEnd"/>
+            <w:r>
+              <w:rPr>
+                <w:b/>
+              </w:rPr>
+              <w:t>/6.sec3.count1.example</w:t>
             </w:r>
             <w:r>
               <w:rPr>
@@ -1507,12 +2055,40 @@
               <w:rPr>
                 <w:b w:val="0"/>
               </w:rPr>
-              <w:t>[op.:ops1/7</w:t>
-            </w:r>
+              <w:t>[</w:t>
+            </w:r>
+            <w:proofErr w:type="gramStart"/>
             <w:r>
               <w:rPr>
                 <w:b w:val="0"/>
               </w:rPr>
+              <w:t>op</w:t>
+            </w:r>
+            <w:proofErr w:type="gramEnd"/>
+            <w:r>
+              <w:rPr>
+                <w:b w:val="0"/>
+              </w:rPr>
+              <w:t>.:o</w:t>
+            </w:r>
+            <w:proofErr w:type="gramStart"/>
+            <w:r>
+              <w:rPr>
+                <w:b w:val="0"/>
+              </w:rPr>
+              <w:t>ps1</w:t>
+            </w:r>
+            <w:proofErr w:type="gramEnd"/>
+            <w:r>
+              <w:rPr>
+                <w:b w:val="0"/>
+              </w:rPr>
+              <w:t>/7</w:t>
+            </w:r>
+            <w:r>
+              <w:rPr>
+                <w:b w:val="0"/>
+              </w:rPr>
               <w:t>.sec1.param1.param</w:t>
             </w:r>
             <w:r>
@@ -1532,7 +2108,23 @@
               <w:cnfStyle w:val="000000100000" w:firstRow="0" w:lastRow="0" w:firstColumn="0" w:lastColumn="0" w:oddVBand="0" w:evenVBand="0" w:oddHBand="1" w:evenHBand="0" w:firstRowFirstColumn="0" w:firstRowLastColumn="0" w:lastRowFirstColumn="0" w:lastRowLastColumn="0"/>
             </w:pPr>
             <w:r>
-              <w:t>[op.:ops1/7</w:t>
+              <w:t>[</w:t>
+            </w:r>
+            <w:proofErr w:type="gramStart"/>
+            <w:r>
+              <w:t>op</w:t>
+            </w:r>
+            <w:proofErr w:type="gramEnd"/>
+            <w:r>
+              <w:t>.:o</w:t>
+            </w:r>
+            <w:proofErr w:type="gramStart"/>
+            <w:r>
+              <w:t>ps1</w:t>
+            </w:r>
+            <w:proofErr w:type="gramEnd"/>
+            <w:r>
+              <w:t>/7</w:t>
             </w:r>
             <w:r>
               <w:t>.sec1.</w:t>
@@ -1554,7 +2146,23 @@
               <w:cnfStyle w:val="000000100000" w:firstRow="0" w:lastRow="0" w:firstColumn="0" w:lastColumn="0" w:oddVBand="0" w:evenVBand="0" w:oddHBand="1" w:evenHBand="0" w:firstRowFirstColumn="0" w:firstRowLastColumn="0" w:lastRowFirstColumn="0" w:lastRowLastColumn="0"/>
             </w:pPr>
             <w:r>
-              <w:t>[op.:ops1/7</w:t>
+              <w:t>[</w:t>
+            </w:r>
+            <w:proofErr w:type="gramStart"/>
+            <w:r>
+              <w:t>op</w:t>
+            </w:r>
+            <w:proofErr w:type="gramEnd"/>
+            <w:r>
+              <w:t>.:o</w:t>
+            </w:r>
+            <w:proofErr w:type="gramStart"/>
+            <w:r>
+              <w:t>ps1</w:t>
+            </w:r>
+            <w:proofErr w:type="gramEnd"/>
+            <w:r>
+              <w:t>/7</w:t>
             </w:r>
             <w:r>
               <w:t>.sec1.</w:t>
@@ -1576,7 +2184,23 @@
               <w:cnfStyle w:val="000000100000" w:firstRow="0" w:lastRow="0" w:firstColumn="0" w:lastColumn="0" w:oddVBand="0" w:evenVBand="0" w:oddHBand="1" w:evenHBand="0" w:firstRowFirstColumn="0" w:firstRowLastColumn="0" w:lastRowFirstColumn="0" w:lastRowLastColumn="0"/>
             </w:pPr>
             <w:r>
-              <w:t>[op.:ops1/7</w:t>
+              <w:t>[</w:t>
+            </w:r>
+            <w:proofErr w:type="gramStart"/>
+            <w:r>
+              <w:t>op</w:t>
+            </w:r>
+            <w:proofErr w:type="gramEnd"/>
+            <w:r>
+              <w:t>.:o</w:t>
+            </w:r>
+            <w:proofErr w:type="gramStart"/>
+            <w:r>
+              <w:t>ps1</w:t>
+            </w:r>
+            <w:proofErr w:type="gramEnd"/>
+            <w:r>
+              <w:t>/7</w:t>
             </w:r>
             <w:r>
               <w:t>.sec1.</w:t>
@@ -1598,7 +2222,23 @@
               <w:cnfStyle w:val="000000100000" w:firstRow="0" w:lastRow="0" w:firstColumn="0" w:lastColumn="0" w:oddVBand="0" w:evenVBand="0" w:oddHBand="1" w:evenHBand="0" w:firstRowFirstColumn="0" w:firstRowLastColumn="0" w:lastRowFirstColumn="0" w:lastRowLastColumn="0"/>
             </w:pPr>
             <w:r>
-              <w:t>[op.:ops1/7</w:t>
+              <w:t>[</w:t>
+            </w:r>
+            <w:proofErr w:type="gramStart"/>
+            <w:r>
+              <w:t>op</w:t>
+            </w:r>
+            <w:proofErr w:type="gramEnd"/>
+            <w:r>
+              <w:t>.:o</w:t>
+            </w:r>
+            <w:proofErr w:type="gramStart"/>
+            <w:r>
+              <w:t>ps1</w:t>
+            </w:r>
+            <w:proofErr w:type="gramEnd"/>
+            <w:r>
+              <w:t>/7</w:t>
             </w:r>
             <w:r>
               <w:t>.sec1.</w:t>
@@ -1629,7 +2269,87 @@
         <w:rPr>
           <w:rStyle w:val="IntenseEmphasis"/>
         </w:rPr>
-        <w:t>Structure of PrivacyRequest Object</w:t>
+        <w:t xml:space="preserve">Structure of </w:t>
+      </w:r>
+      <w:proofErr w:type="spellStart"/>
+      <w:r>
+        <w:rPr>
+          <w:rStyle w:val="IntenseEmphasis"/>
+        </w:rPr>
+        <w:t>Privacy</w:t>
+      </w:r>
+      <w:bookmarkStart w:id="0" w:name="_GoBack"/>
+      <w:bookmarkEnd w:id="0"/>
+      <w:r>
+        <w:rPr>
+          <w:rStyle w:val="IntenseEmphasis"/>
+        </w:rPr>
+        <w:t>Request</w:t>
+      </w:r>
+      <w:proofErr w:type="spellEnd"/>
+      <w:r>
+        <w:rPr>
+          <w:rStyle w:val="IntenseEmphasis"/>
+        </w:rPr>
+        <w:t xml:space="preserve"> Object</w:t>
+      </w:r>
+    </w:p>
+    <w:p>
+      <w:r>
+        <w:rPr>
+          <w:sz w:val="32"/>
+          <w:szCs w:val="32"/>
+        </w:rPr>
+        <w:t xml:space="preserve">  </w:t>
+      </w:r>
+      <w:r>
+        <w:rPr>
+          <w:sz w:val="32"/>
+          <w:szCs w:val="32"/>
+        </w:rPr>
+        <w:t>Object Name</w:t>
+      </w:r>
+      <w:r>
+        <w:rPr>
+          <w:b/>
+          <w:sz w:val="32"/>
+          <w:szCs w:val="32"/>
+        </w:rPr>
+        <w:t>: [</w:t>
+      </w:r>
+      <w:r>
+        <w:rPr>
+          <w:b/>
+          <w:sz w:val="32"/>
+          <w:szCs w:val="32"/>
+        </w:rPr>
+        <w:t>op.:o</w:t>
+      </w:r>
+      <w:proofErr w:type="gramStart"/>
+      <w:r>
+        <w:rPr>
+          <w:b/>
+          <w:sz w:val="32"/>
+          <w:szCs w:val="32"/>
+        </w:rPr>
+        <w:t>ps1</w:t>
+      </w:r>
+      <w:proofErr w:type="gramEnd"/>
+      <w:r>
+        <w:rPr>
+          <w:b/>
+          <w:sz w:val="32"/>
+          <w:szCs w:val="32"/>
+        </w:rPr>
+        <w:t>/7</w:t>
+      </w:r>
+      <w:r>
+        <w:rPr>
+          <w:b/>
+          <w:sz w:val="32"/>
+          <w:szCs w:val="32"/>
+        </w:rPr>
+        <w:t>.sec2.name]</w:t>
       </w:r>
     </w:p>
     <w:tbl>
@@ -1729,12 +2449,40 @@
               <w:rPr>
                 <w:b w:val="0"/>
               </w:rPr>
-              <w:t>[op.:ops1/7.sec2</w:t>
-            </w:r>
+              <w:t>[</w:t>
+            </w:r>
+            <w:proofErr w:type="gramStart"/>
             <w:r>
               <w:rPr>
                 <w:b w:val="0"/>
               </w:rPr>
+              <w:t>op</w:t>
+            </w:r>
+            <w:proofErr w:type="gramEnd"/>
+            <w:r>
+              <w:rPr>
+                <w:b w:val="0"/>
+              </w:rPr>
+              <w:t>.:o</w:t>
+            </w:r>
+            <w:proofErr w:type="gramStart"/>
+            <w:r>
+              <w:rPr>
+                <w:b w:val="0"/>
+              </w:rPr>
+              <w:t>ps1</w:t>
+            </w:r>
+            <w:proofErr w:type="gramEnd"/>
+            <w:r>
+              <w:rPr>
+                <w:b w:val="0"/>
+              </w:rPr>
+              <w:t>/7.sec2</w:t>
+            </w:r>
+            <w:r>
+              <w:rPr>
+                <w:b w:val="0"/>
+              </w:rPr>
               <w:t>.param1.param</w:t>
             </w:r>
             <w:r>
@@ -1754,7 +2502,23 @@
               <w:cnfStyle w:val="000000100000" w:firstRow="0" w:lastRow="0" w:firstColumn="0" w:lastColumn="0" w:oddVBand="0" w:evenVBand="0" w:oddHBand="1" w:evenHBand="0" w:firstRowFirstColumn="0" w:firstRowLastColumn="0" w:lastRowFirstColumn="0" w:lastRowLastColumn="0"/>
             </w:pPr>
             <w:r>
-              <w:t>[op.:ops1/7.sec2</w:t>
+              <w:t>[</w:t>
+            </w:r>
+            <w:proofErr w:type="gramStart"/>
+            <w:r>
+              <w:t>op</w:t>
+            </w:r>
+            <w:proofErr w:type="gramEnd"/>
+            <w:r>
+              <w:t>.:o</w:t>
+            </w:r>
+            <w:proofErr w:type="gramStart"/>
+            <w:r>
+              <w:t>ps1</w:t>
+            </w:r>
+            <w:proofErr w:type="gramEnd"/>
+            <w:r>
+              <w:t>/7.sec2</w:t>
             </w:r>
             <w:r>
               <w:t>.</w:t>
@@ -1776,7 +2540,23 @@
               <w:cnfStyle w:val="000000100000" w:firstRow="0" w:lastRow="0" w:firstColumn="0" w:lastColumn="0" w:oddVBand="0" w:evenVBand="0" w:oddHBand="1" w:evenHBand="0" w:firstRowFirstColumn="0" w:firstRowLastColumn="0" w:lastRowFirstColumn="0" w:lastRowLastColumn="0"/>
             </w:pPr>
             <w:r>
-              <w:t>[op.:ops1/7.sec2</w:t>
+              <w:t>[</w:t>
+            </w:r>
+            <w:proofErr w:type="gramStart"/>
+            <w:r>
+              <w:t>op</w:t>
+            </w:r>
+            <w:proofErr w:type="gramEnd"/>
+            <w:r>
+              <w:t>.:o</w:t>
+            </w:r>
+            <w:proofErr w:type="gramStart"/>
+            <w:r>
+              <w:t>ps1</w:t>
+            </w:r>
+            <w:proofErr w:type="gramEnd"/>
+            <w:r>
+              <w:t>/7.sec2</w:t>
             </w:r>
             <w:r>
               <w:t>.</w:t>
@@ -1798,7 +2578,23 @@
               <w:cnfStyle w:val="000000100000" w:firstRow="0" w:lastRow="0" w:firstColumn="0" w:lastColumn="0" w:oddVBand="0" w:evenVBand="0" w:oddHBand="1" w:evenHBand="0" w:firstRowFirstColumn="0" w:firstRowLastColumn="0" w:lastRowFirstColumn="0" w:lastRowLastColumn="0"/>
             </w:pPr>
             <w:r>
-              <w:t>[op.:ops1/7.sec2</w:t>
+              <w:t>[</w:t>
+            </w:r>
+            <w:proofErr w:type="gramStart"/>
+            <w:r>
+              <w:t>op</w:t>
+            </w:r>
+            <w:proofErr w:type="gramEnd"/>
+            <w:r>
+              <w:t>.:o</w:t>
+            </w:r>
+            <w:proofErr w:type="gramStart"/>
+            <w:r>
+              <w:t>ps1</w:t>
+            </w:r>
+            <w:proofErr w:type="gramEnd"/>
+            <w:r>
+              <w:t>/7.sec2</w:t>
             </w:r>
             <w:r>
               <w:t>.</w:t>
@@ -1820,7 +2616,23 @@
               <w:cnfStyle w:val="000000100000" w:firstRow="0" w:lastRow="0" w:firstColumn="0" w:lastColumn="0" w:oddVBand="0" w:evenVBand="0" w:oddHBand="1" w:evenHBand="0" w:firstRowFirstColumn="0" w:firstRowLastColumn="0" w:lastRowFirstColumn="0" w:lastRowLastColumn="0"/>
             </w:pPr>
             <w:r>
-              <w:t>[op.:ops1/7.sec2</w:t>
+              <w:t>[</w:t>
+            </w:r>
+            <w:proofErr w:type="gramStart"/>
+            <w:r>
+              <w:t>op</w:t>
+            </w:r>
+            <w:proofErr w:type="gramEnd"/>
+            <w:r>
+              <w:t>.:o</w:t>
+            </w:r>
+            <w:proofErr w:type="gramStart"/>
+            <w:r>
+              <w:t>ps1</w:t>
+            </w:r>
+            <w:proofErr w:type="gramEnd"/>
+            <w:r>
+              <w:t>/7.sec2</w:t>
             </w:r>
             <w:r>
               <w:t>.</w:t>
@@ -1909,12 +2721,40 @@
               <w:rPr>
                 <w:b w:val="0"/>
               </w:rPr>
-              <w:t>[op.:ops1/7.sec3.count1.type</w:t>
-            </w:r>
+              <w:t>[</w:t>
+            </w:r>
+            <w:proofErr w:type="gramStart"/>
             <w:r>
               <w:rPr>
                 <w:b w:val="0"/>
               </w:rPr>
+              <w:t>op</w:t>
+            </w:r>
+            <w:proofErr w:type="gramEnd"/>
+            <w:r>
+              <w:rPr>
+                <w:b w:val="0"/>
+              </w:rPr>
+              <w:t>.:o</w:t>
+            </w:r>
+            <w:proofErr w:type="gramStart"/>
+            <w:r>
+              <w:rPr>
+                <w:b w:val="0"/>
+              </w:rPr>
+              <w:t>ps1</w:t>
+            </w:r>
+            <w:proofErr w:type="gramEnd"/>
+            <w:r>
+              <w:rPr>
+                <w:b w:val="0"/>
+              </w:rPr>
+              <w:t>/7.sec3.count1.type</w:t>
+            </w:r>
+            <w:r>
+              <w:rPr>
+                <w:b w:val="0"/>
+              </w:rPr>
               <w:t>]</w:t>
             </w:r>
           </w:p>
@@ -1931,10 +2771,36 @@
               <w:rPr>
                 <w:b/>
               </w:rPr>
-              <w:t>[op.:ops1/7</w:t>
-            </w:r>
-            <w:bookmarkStart w:id="0" w:name="_GoBack"/>
-            <w:bookmarkEnd w:id="0"/>
+              <w:t>[</w:t>
+            </w:r>
+            <w:proofErr w:type="gramStart"/>
+            <w:r>
+              <w:rPr>
+                <w:b/>
+              </w:rPr>
+              <w:t>op</w:t>
+            </w:r>
+            <w:proofErr w:type="gramEnd"/>
+            <w:r>
+              <w:rPr>
+                <w:b/>
+              </w:rPr>
+              <w:t>.:o</w:t>
+            </w:r>
+            <w:proofErr w:type="gramStart"/>
+            <w:r>
+              <w:rPr>
+                <w:b/>
+              </w:rPr>
+              <w:t>ps1</w:t>
+            </w:r>
+            <w:proofErr w:type="gramEnd"/>
+            <w:r>
+              <w:rPr>
+                <w:b/>
+              </w:rPr>
+              <w:t>/7</w:t>
+            </w:r>
             <w:r>
               <w:rPr>
                 <w:b/>
@@ -2157,7 +3023,15 @@
               <w:cnfStyle w:val="000000100000" w:firstRow="0" w:lastRow="0" w:firstColumn="0" w:lastColumn="0" w:oddVBand="0" w:evenVBand="0" w:oddHBand="1" w:evenHBand="0" w:firstRowFirstColumn="0" w:firstRowLastColumn="0" w:lastRowFirstColumn="0" w:lastRowLastColumn="0"/>
             </w:pPr>
             <w:r>
-              <w:t>Successful response and the response does not include an entity.</w:t>
+              <w:t xml:space="preserve">Successful response and the response </w:t>
+            </w:r>
+            <w:proofErr w:type="gramStart"/>
+            <w:r>
+              <w:t>does</w:t>
+            </w:r>
+            <w:proofErr w:type="gramEnd"/>
+            <w:r>
+              <w:t xml:space="preserve"> not include an entity.</w:t>
             </w:r>
           </w:p>
         </w:tc>
@@ -2502,13 +3376,14 @@
     <w:tbl>
       <w:tblPr>
         <w:tblStyle w:val="LightGrid-Accent1"/>
-        <w:tblW w:w="0" w:type="auto"/>
+        <w:tblW w:w="8910" w:type="dxa"/>
+        <w:tblInd w:w="288" w:type="dxa"/>
         <w:tblLook w:val="04A0" w:firstRow="1" w:lastRow="0" w:firstColumn="1" w:lastColumn="0" w:noHBand="0" w:noVBand="1"/>
       </w:tblPr>
       <w:tblGrid>
-        <w:gridCol w:w="1255"/>
-        <w:gridCol w:w="3636"/>
-        <w:gridCol w:w="3965"/>
+        <w:gridCol w:w="1579"/>
+        <w:gridCol w:w="3282"/>
+        <w:gridCol w:w="4049"/>
       </w:tblGrid>
       <w:tr>
         <w:trPr>
@@ -2517,45 +3392,45 @@
         <w:tc>
           <w:tcPr>
             <w:cnfStyle w:val="001000000000" w:firstRow="0" w:lastRow="0" w:firstColumn="1" w:lastColumn="0" w:oddVBand="0" w:evenVBand="0" w:oddHBand="0" w:evenHBand="0" w:firstRowFirstColumn="0" w:firstRowLastColumn="0" w:lastRowFirstColumn="0" w:lastRowLastColumn="0"/>
+            <w:tcW w:w="1579" w:type="dxa"/>
+            <w:hideMark/>
+          </w:tcPr>
+          <w:p>
+            <w:pPr>
+              <w:rPr>
+                <w:sz w:val="12"/>
+                <w:szCs w:val="12"/>
+              </w:rPr>
+            </w:pPr>
+            <w:r>
+              <w:t>Error Code</w:t>
+            </w:r>
+            <w:r>
+              <w:t> </w:t>
+            </w:r>
+          </w:p>
+        </w:tc>
+        <w:tc>
+          <w:tcPr>
             <w:tcW w:w="0" w:type="auto"/>
             <w:hideMark/>
           </w:tcPr>
           <w:p>
             <w:pPr>
+              <w:cnfStyle w:val="100000000000" w:firstRow="1" w:lastRow="0" w:firstColumn="0" w:lastColumn="0" w:oddVBand="0" w:evenVBand="0" w:oddHBand="0" w:evenHBand="0" w:firstRowFirstColumn="0" w:firstRowLastColumn="0" w:lastRowFirstColumn="0" w:lastRowLastColumn="0"/>
               <w:rPr>
                 <w:sz w:val="12"/>
                 <w:szCs w:val="12"/>
               </w:rPr>
             </w:pPr>
             <w:r>
-              <w:t>Error Code</w:t>
-            </w:r>
-            <w:r>
-              <w:t> </w:t>
-            </w:r>
-          </w:p>
-        </w:tc>
-        <w:tc>
-          <w:tcPr>
-            <w:tcW w:w="0" w:type="auto"/>
-            <w:hideMark/>
-          </w:tcPr>
-          <w:p>
-            <w:pPr>
-              <w:cnfStyle w:val="100000000000" w:firstRow="1" w:lastRow="0" w:firstColumn="0" w:lastColumn="0" w:oddVBand="0" w:evenVBand="0" w:oddHBand="0" w:evenHBand="0" w:firstRowFirstColumn="0" w:firstRowLastColumn="0" w:lastRowFirstColumn="0" w:lastRowLastColumn="0"/>
-              <w:rPr>
-                <w:sz w:val="12"/>
-                <w:szCs w:val="12"/>
-              </w:rPr>
-            </w:pPr>
-            <w:r>
               <w:t>Error Message </w:t>
             </w:r>
           </w:p>
         </w:tc>
         <w:tc>
           <w:tcPr>
-            <w:tcW w:w="0" w:type="auto"/>
+            <w:tcW w:w="4049" w:type="dxa"/>
             <w:hideMark/>
           </w:tcPr>
           <w:p>
@@ -2588,7 +3463,7 @@
         <w:tc>
           <w:tcPr>
             <w:cnfStyle w:val="001000000000" w:firstRow="0" w:lastRow="0" w:firstColumn="1" w:lastColumn="0" w:oddVBand="0" w:evenVBand="0" w:oddHBand="0" w:evenHBand="0" w:firstRowFirstColumn="0" w:firstRowLastColumn="0" w:lastRowFirstColumn="0" w:lastRowLastColumn="0"/>
-            <w:tcW w:w="0" w:type="auto"/>
+            <w:tcW w:w="1579" w:type="dxa"/>
             <w:hideMark/>
           </w:tcPr>
           <w:p>
@@ -2647,7 +3522,7 @@
         </w:tc>
         <w:tc>
           <w:tcPr>
-            <w:tcW w:w="0" w:type="auto"/>
+            <w:tcW w:w="4049" w:type="dxa"/>
             <w:hideMark/>
           </w:tcPr>
           <w:p>
@@ -2678,7 +3553,7 @@
         <w:tc>
           <w:tcPr>
             <w:cnfStyle w:val="001000000000" w:firstRow="0" w:lastRow="0" w:firstColumn="1" w:lastColumn="0" w:oddVBand="0" w:evenVBand="0" w:oddHBand="0" w:evenHBand="0" w:firstRowFirstColumn="0" w:firstRowLastColumn="0" w:lastRowFirstColumn="0" w:lastRowLastColumn="0"/>
-            <w:tcW w:w="0" w:type="auto"/>
+            <w:tcW w:w="1579" w:type="dxa"/>
             <w:hideMark/>
           </w:tcPr>
           <w:p>
@@ -2737,7 +3612,7 @@
         </w:tc>
         <w:tc>
           <w:tcPr>
-            <w:tcW w:w="0" w:type="auto"/>
+            <w:tcW w:w="4049" w:type="dxa"/>
             <w:hideMark/>
           </w:tcPr>
           <w:p>
@@ -2768,7 +3643,7 @@
         <w:tc>
           <w:tcPr>
             <w:cnfStyle w:val="001000000000" w:firstRow="0" w:lastRow="0" w:firstColumn="1" w:lastColumn="0" w:oddVBand="0" w:evenVBand="0" w:oddHBand="0" w:evenHBand="0" w:firstRowFirstColumn="0" w:firstRowLastColumn="0" w:lastRowFirstColumn="0" w:lastRowLastColumn="0"/>
-            <w:tcW w:w="0" w:type="auto"/>
+            <w:tcW w:w="1579" w:type="dxa"/>
             <w:hideMark/>
           </w:tcPr>
           <w:p>
@@ -2827,7 +3702,7 @@
         </w:tc>
         <w:tc>
           <w:tcPr>
-            <w:tcW w:w="0" w:type="auto"/>
+            <w:tcW w:w="4049" w:type="dxa"/>
             <w:hideMark/>
           </w:tcPr>
           <w:p>
@@ -2858,7 +3733,7 @@
         <w:tc>
           <w:tcPr>
             <w:cnfStyle w:val="001000000000" w:firstRow="0" w:lastRow="0" w:firstColumn="1" w:lastColumn="0" w:oddVBand="0" w:evenVBand="0" w:oddHBand="0" w:evenHBand="0" w:firstRowFirstColumn="0" w:firstRowLastColumn="0" w:lastRowFirstColumn="0" w:lastRowLastColumn="0"/>
-            <w:tcW w:w="0" w:type="auto"/>
+            <w:tcW w:w="1579" w:type="dxa"/>
             <w:hideMark/>
           </w:tcPr>
           <w:p>
@@ -2917,7 +3792,7 @@
         </w:tc>
         <w:tc>
           <w:tcPr>
-            <w:tcW w:w="0" w:type="auto"/>
+            <w:tcW w:w="4049" w:type="dxa"/>
             <w:hideMark/>
           </w:tcPr>
           <w:p>
@@ -2948,7 +3823,7 @@
         <w:tc>
           <w:tcPr>
             <w:cnfStyle w:val="001000000000" w:firstRow="0" w:lastRow="0" w:firstColumn="1" w:lastColumn="0" w:oddVBand="0" w:evenVBand="0" w:oddHBand="0" w:evenHBand="0" w:firstRowFirstColumn="0" w:firstRowLastColumn="0" w:lastRowFirstColumn="0" w:lastRowLastColumn="0"/>
-            <w:tcW w:w="0" w:type="auto"/>
+            <w:tcW w:w="1579" w:type="dxa"/>
             <w:hideMark/>
           </w:tcPr>
           <w:p>
@@ -3007,7 +3882,7 @@
         </w:tc>
         <w:tc>
           <w:tcPr>
-            <w:tcW w:w="0" w:type="auto"/>
+            <w:tcW w:w="4049" w:type="dxa"/>
             <w:hideMark/>
           </w:tcPr>
           <w:p>
@@ -3019,9 +3894,11 @@
                 <w:szCs w:val="12"/>
               </w:rPr>
             </w:pPr>
+            <w:proofErr w:type="spellStart"/>
             <w:r>
               <w:t>TypeAllocationCode</w:t>
             </w:r>
+            <w:proofErr w:type="spellEnd"/>
             <w:r>
               <w:rPr>
                 <w:color w:val="000000"/>
@@ -3038,7 +3915,7 @@
         <w:tc>
           <w:tcPr>
             <w:cnfStyle w:val="001000000000" w:firstRow="0" w:lastRow="0" w:firstColumn="1" w:lastColumn="0" w:oddVBand="0" w:evenVBand="0" w:oddHBand="0" w:evenHBand="0" w:firstRowFirstColumn="0" w:firstRowLastColumn="0" w:lastRowFirstColumn="0" w:lastRowLastColumn="0"/>
-            <w:tcW w:w="0" w:type="auto"/>
+            <w:tcW w:w="1579" w:type="dxa"/>
             <w:hideMark/>
           </w:tcPr>
           <w:p>
@@ -3097,7 +3974,7 @@
         </w:tc>
         <w:tc>
           <w:tcPr>
-            <w:tcW w:w="0" w:type="auto"/>
+            <w:tcW w:w="4049" w:type="dxa"/>
             <w:hideMark/>
           </w:tcPr>
           <w:p>
@@ -3109,8 +3986,13 @@
                 <w:szCs w:val="12"/>
               </w:rPr>
             </w:pPr>
-            <w:r>
-              <w:t>part name—Name of the input parameter that resulted in the error.</w:t>
+            <w:proofErr w:type="gramStart"/>
+            <w:r>
+              <w:t>part</w:t>
+            </w:r>
+            <w:proofErr w:type="gramEnd"/>
+            <w:r>
+              <w:t xml:space="preserve"> name—Name of the input parameter that resulted in the error.</w:t>
             </w:r>
             <w:r>
               <w:rPr>
@@ -3128,7 +4010,7 @@
         <w:tc>
           <w:tcPr>
             <w:cnfStyle w:val="001000000000" w:firstRow="0" w:lastRow="0" w:firstColumn="1" w:lastColumn="0" w:oddVBand="0" w:evenVBand="0" w:oddHBand="0" w:evenHBand="0" w:firstRowFirstColumn="0" w:firstRowLastColumn="0" w:lastRowFirstColumn="0" w:lastRowLastColumn="0"/>
-            <w:tcW w:w="0" w:type="auto"/>
+            <w:tcW w:w="1579" w:type="dxa"/>
             <w:hideMark/>
           </w:tcPr>
           <w:p>
@@ -3175,7 +4057,15 @@
               </w:rPr>
             </w:pPr>
             <w:r>
-              <w:t>Invalid input value for message part &lt;part name&gt;, valid values are &lt;part values&gt;.</w:t>
+              <w:t>Invalid input value for message part &lt;part name&gt;</w:t>
+            </w:r>
+            <w:proofErr w:type="gramStart"/>
+            <w:r>
+              <w:t>,</w:t>
+            </w:r>
+            <w:proofErr w:type="gramEnd"/>
+            <w:r>
+              <w:t xml:space="preserve"> valid values are &lt;part values&gt;.</w:t>
             </w:r>
             <w:r>
               <w:rPr>
@@ -3187,7 +4077,7 @@
         </w:tc>
         <w:tc>
           <w:tcPr>
-            <w:tcW w:w="0" w:type="auto"/>
+            <w:tcW w:w="4049" w:type="dxa"/>
             <w:hideMark/>
           </w:tcPr>
           <w:p>
@@ -3199,8 +4089,13 @@
                 <w:szCs w:val="12"/>
               </w:rPr>
             </w:pPr>
-            <w:r>
-              <w:t>part name—Name of the input parameter that resulted in the error.</w:t>
+            <w:proofErr w:type="gramStart"/>
+            <w:r>
+              <w:t>part</w:t>
+            </w:r>
+            <w:proofErr w:type="gramEnd"/>
+            <w:r>
+              <w:t xml:space="preserve"> name—Name of the input parameter that resulted in the error.</w:t>
             </w:r>
             <w:r>
               <w:rPr>
@@ -3218,8 +4113,13 @@
                 <w:szCs w:val="12"/>
               </w:rPr>
             </w:pPr>
-            <w:r>
-              <w:t>part value—Value of the input parameter that was found to be in error.</w:t>
+            <w:proofErr w:type="gramStart"/>
+            <w:r>
+              <w:t>part</w:t>
+            </w:r>
+            <w:proofErr w:type="gramEnd"/>
+            <w:r>
+              <w:t xml:space="preserve"> value—Value of the input parameter that was found to be in error.</w:t>
             </w:r>
             <w:r>
               <w:rPr>
@@ -3237,7 +4137,7 @@
         <w:tc>
           <w:tcPr>
             <w:cnfStyle w:val="001000000000" w:firstRow="0" w:lastRow="0" w:firstColumn="1" w:lastColumn="0" w:oddVBand="0" w:evenVBand="0" w:oddHBand="0" w:evenHBand="0" w:firstRowFirstColumn="0" w:firstRowLastColumn="0" w:lastRowFirstColumn="0" w:lastRowLastColumn="0"/>
-            <w:tcW w:w="0" w:type="auto"/>
+            <w:tcW w:w="1579" w:type="dxa"/>
             <w:hideMark/>
           </w:tcPr>
           <w:p>
@@ -3296,7 +4196,7 @@
         </w:tc>
         <w:tc>
           <w:tcPr>
-            <w:tcW w:w="0" w:type="auto"/>
+            <w:tcW w:w="4049" w:type="dxa"/>
             <w:hideMark/>
           </w:tcPr>
           <w:p>
@@ -3308,8 +4208,13 @@
                 <w:szCs w:val="12"/>
               </w:rPr>
             </w:pPr>
-            <w:r>
-              <w:t>part name—Name of the input parameter that resulted in the error.</w:t>
+            <w:proofErr w:type="gramStart"/>
+            <w:r>
+              <w:t>part</w:t>
+            </w:r>
+            <w:proofErr w:type="gramEnd"/>
+            <w:r>
+              <w:t xml:space="preserve"> name—Name of the input parameter that resulted in the error.</w:t>
             </w:r>
             <w:r>
               <w:rPr>
@@ -6513,7 +7418,7 @@
 </file>
 
 <file path=customXml/itemProps1.xml><?xml version="1.0" encoding="utf-8"?>
-<ds:datastoreItem xmlns:ds="http://schemas.openxmlformats.org/officeDocument/2006/customXml" ds:itemID="{91347850-BF6E-B047-A317-7F6B7F916F43}">
+<ds:datastoreItem xmlns:ds="http://schemas.openxmlformats.org/officeDocument/2006/customXml" ds:itemID="{718AC796-074A-9842-A2C3-C8FBBFA7C0B5}">
   <ds:schemaRefs>
     <ds:schemaRef ds:uri="http://schemas.openxmlformats.org/officeDocument/2006/bibliography"/>
   </ds:schemaRefs>

</xml_diff>